<commit_message>
updated the read me files
</commit_message>
<xml_diff>
--- a/README_TH_CalibrationMacros.docx
+++ b/README_TH_CalibrationMacros.docx
@@ -69,7 +69,7 @@
         <w:rPr>
           <w:noProof/>
         </w:rPr>
-        <w:t>26/08/2021</w:t>
+        <w:t>28/08/2021</w:t>
       </w:r>
       <w:r>
         <w:fldChar w:fldCharType="end"/>
@@ -194,7 +194,15 @@
     </w:p>
     <w:p>
       <w:r>
-        <w:t>These macros will work wither with or without raw TDC hit data. At the moment they are set up only to analyse “good” bar hits.</w:t>
+        <w:t xml:space="preserve">These macros will work wither with or without raw TDC hit data. </w:t>
+      </w:r>
+      <w:proofErr w:type="gramStart"/>
+      <w:r>
+        <w:t>At the moment</w:t>
+      </w:r>
+      <w:proofErr w:type="gramEnd"/>
+      <w:r>
+        <w:t xml:space="preserve"> they are set up only to analyse “good” bar hits.</w:t>
       </w:r>
     </w:p>
     <w:p>
@@ -352,8 +360,13 @@
       <w:r>
         <w:t xml:space="preserve"> Currently it uses the raw ADC output from SBS-offline, </w:t>
       </w:r>
-      <w:r>
-        <w:t xml:space="preserve">ie </w:t>
+      <w:proofErr w:type="gramStart"/>
+      <w:r>
+        <w:t>ie</w:t>
+      </w:r>
+      <w:proofErr w:type="gramEnd"/>
+      <w:r>
+        <w:t xml:space="preserve"> </w:t>
       </w:r>
       <w:r>
         <w:t>not any branch which is converted to e.g. energy</w:t>
@@ -444,7 +457,15 @@
         <w:t>,</w:t>
       </w:r>
       <w:r>
-        <w:t xml:space="preserve"> in a format compatible with the bb.hodoadc.adc.pedestal </w:t>
+        <w:t xml:space="preserve"> in a format compatible with the </w:t>
+      </w:r>
+      <w:proofErr w:type="gramStart"/>
+      <w:r>
+        <w:t>bb.hodoadc.adc.pedestal</w:t>
+      </w:r>
+      <w:proofErr w:type="gramEnd"/>
+      <w:r>
+        <w:t xml:space="preserve"> </w:t>
       </w:r>
       <w:r>
         <w:t>table</w:t>
@@ -491,11 +512,16 @@
       <w:r>
         <w:t xml:space="preserve"> with all fitted histograms so that fits can be checked. The root file name will have format PedFits_</w:t>
       </w:r>
+      <w:proofErr w:type="gramStart"/>
       <w:r>
         <w:t>input</w:t>
       </w:r>
       <w:r>
-        <w:t>filename.root. Open the file in root and look through the histograms with a TBrowser.</w:t>
+        <w:t>filename.root</w:t>
+      </w:r>
+      <w:proofErr w:type="gramEnd"/>
+      <w:r>
+        <w:t>. Open the file in root and look through the histograms with a TBrowser.</w:t>
       </w:r>
     </w:p>
     <w:p>
@@ -530,7 +556,7 @@
         <w:rPr>
           <w:color w:val="C00000"/>
         </w:rPr>
-        <w:t>root -l</w:t>
+        <w:t>analyzer</w:t>
       </w:r>
     </w:p>
     <w:p>
@@ -544,12 +570,20 @@
           <w:color w:val="C00000"/>
         </w:rPr>
       </w:pPr>
+      <w:proofErr w:type="gramStart"/>
       <w:r>
         <w:rPr>
           <w:color w:val="C00000"/>
         </w:rPr>
         <w:lastRenderedPageBreak/>
-        <w:t>.L GetPed.C+</w:t>
+        <w:t>.L</w:t>
+      </w:r>
+      <w:proofErr w:type="gramEnd"/>
+      <w:r>
+        <w:rPr>
+          <w:color w:val="C00000"/>
+        </w:rPr>
+        <w:t xml:space="preserve"> GetPed.C+</w:t>
       </w:r>
     </w:p>
     <w:p>
@@ -563,11 +597,19 @@
           <w:color w:val="C00000"/>
         </w:rPr>
       </w:pPr>
-      <w:r>
-        <w:rPr>
-          <w:color w:val="C00000"/>
-        </w:rPr>
-        <w:t xml:space="preserve">GetPed(filename, nevents, </w:t>
+      <w:proofErr w:type="gramStart"/>
+      <w:r>
+        <w:rPr>
+          <w:color w:val="C00000"/>
+        </w:rPr>
+        <w:t>GetPed(</w:t>
+      </w:r>
+      <w:proofErr w:type="gramEnd"/>
+      <w:r>
+        <w:rPr>
+          <w:color w:val="C00000"/>
+        </w:rPr>
+        <w:t xml:space="preserve">filename, nevents, </w:t>
       </w:r>
       <w:r>
         <w:rPr>
@@ -591,7 +633,15 @@
         </w:numPr>
       </w:pPr>
       <w:r>
-        <w:t>Filename is the input file name without the .root suffix and without the path, e.g. “bbhodo_307_1000”</w:t>
+        <w:t xml:space="preserve">Filename is the input file name without </w:t>
+      </w:r>
+      <w:proofErr w:type="gramStart"/>
+      <w:r>
+        <w:t>the .root</w:t>
+      </w:r>
+      <w:proofErr w:type="gramEnd"/>
+      <w:r>
+        <w:t xml:space="preserve"> suffix and without the path, e.g. “bbhodo_307_1000”</w:t>
       </w:r>
     </w:p>
     <w:p>
@@ -630,7 +680,15 @@
         </w:numPr>
       </w:pPr>
       <w:r>
-        <w:t>FitRange is the range of the Gaussian fit, it is calculated as a multiple of GaussSigma, eg initial guess at pedestal position +- FitRange*GaussSigma. Default value is 3.</w:t>
+        <w:t xml:space="preserve">FitRange is the range of the Gaussian fit, it is calculated as a multiple of GaussSigma, </w:t>
+      </w:r>
+      <w:proofErr w:type="gramStart"/>
+      <w:r>
+        <w:t>eg</w:t>
+      </w:r>
+      <w:proofErr w:type="gramEnd"/>
+      <w:r>
+        <w:t xml:space="preserve"> initial guess at pedestal position +- FitRange*GaussSigma. Default value is 3.</w:t>
       </w:r>
     </w:p>
     <w:p>
@@ -642,7 +700,15 @@
         </w:numPr>
       </w:pPr>
       <w:r>
-        <w:t>Cut is how many sigma above the pedestal mean you wish to use for the pedestal correction position for subsequent input to SBS-Offline for pedestal corrections.</w:t>
+        <w:t xml:space="preserve">Cut is how many </w:t>
+      </w:r>
+      <w:proofErr w:type="gramStart"/>
+      <w:r>
+        <w:t>sigma</w:t>
+      </w:r>
+      <w:proofErr w:type="gramEnd"/>
+      <w:r>
+        <w:t xml:space="preserve"> above the pedestal mean you wish to use for the pedestal correction position for subsequent input to SBS-Offline for pedestal corrections.</w:t>
       </w:r>
     </w:p>
     <w:p>
@@ -753,7 +819,15 @@
         <w:t xml:space="preserve">Fits the cosmic MIP region of each spectrum with a Landau to find the Landau peak position (MPV, most probable value) for each channel. </w:t>
       </w:r>
       <w:r>
-        <w:t xml:space="preserve">Uses the pedestal corrected output from SBS-offline and uses the raw ADC values, ie not converted to energy. Please note GetPed should already have been used to set the pedestal correction </w:t>
+        <w:t xml:space="preserve">Uses the pedestal corrected output from SBS-offline and uses the raw ADC values, </w:t>
+      </w:r>
+      <w:proofErr w:type="gramStart"/>
+      <w:r>
+        <w:t>ie</w:t>
+      </w:r>
+      <w:proofErr w:type="gramEnd"/>
+      <w:r>
+        <w:t xml:space="preserve"> not converted to energy. Please note GetPed should already have been used to set the pedestal correction </w:t>
       </w:r>
       <w:r>
         <w:t xml:space="preserve">in the database file </w:t>
@@ -880,7 +954,15 @@
         <w:t xml:space="preserve">LandauFits_inputfilename.txt. </w:t>
       </w:r>
       <w:r>
-        <w:t xml:space="preserve">The text file could be read in to a </w:t>
+        <w:t xml:space="preserve">The text file could be read </w:t>
+      </w:r>
+      <w:proofErr w:type="gramStart"/>
+      <w:r>
+        <w:t>in to</w:t>
+      </w:r>
+      <w:proofErr w:type="gramEnd"/>
+      <w:r>
+        <w:t xml:space="preserve"> a </w:t>
       </w:r>
       <w:r>
         <w:t xml:space="preserve">future </w:t>
@@ -898,7 +980,15 @@
         <w:t xml:space="preserve">: </w:t>
       </w:r>
       <w:r>
-        <w:t>(Bar)  (Left PMT MPV)  (Left PMT MPV error)  (Right PMT MPV)  (Right PMT MPV error)</w:t>
+        <w:t>(</w:t>
+      </w:r>
+      <w:proofErr w:type="gramStart"/>
+      <w:r>
+        <w:t>Bar)  (</w:t>
+      </w:r>
+      <w:proofErr w:type="gramEnd"/>
+      <w:r>
+        <w:t>Left PMT MPV)  (Left PMT MPV error)  (Right PMT MPV)  (Right PMT MPV error)</w:t>
       </w:r>
       <w:r>
         <w:t>.</w:t>
@@ -921,11 +1011,16 @@
       <w:r>
         <w:t>Fits_</w:t>
       </w:r>
+      <w:proofErr w:type="gramStart"/>
       <w:r>
         <w:t>input</w:t>
       </w:r>
       <w:r>
-        <w:t>filename.root. Open the file in root and look through the histograms with a TBrowser.</w:t>
+        <w:t>filename.root</w:t>
+      </w:r>
+      <w:proofErr w:type="gramEnd"/>
+      <w:r>
+        <w:t>. Open the file in root and look through the histograms with a TBrowser.</w:t>
       </w:r>
       <w:r>
         <w:t xml:space="preserve"> There are also graphs plotting fit parameter results versus pmt for the left and right pmts, as well as equivalent histograms showing fit results across pmts.</w:t>
@@ -963,7 +1058,7 @@
         <w:rPr>
           <w:color w:val="C00000"/>
         </w:rPr>
-        <w:t>root -l</w:t>
+        <w:t>analyzer</w:t>
       </w:r>
     </w:p>
     <w:p>
@@ -977,12 +1072,20 @@
           <w:color w:val="C00000"/>
         </w:rPr>
       </w:pPr>
+      <w:proofErr w:type="gramStart"/>
       <w:r>
         <w:rPr>
           <w:color w:val="C00000"/>
         </w:rPr>
         <w:lastRenderedPageBreak/>
-        <w:t>.L Get</w:t>
+        <w:t>.L</w:t>
+      </w:r>
+      <w:proofErr w:type="gramEnd"/>
+      <w:r>
+        <w:rPr>
+          <w:color w:val="C00000"/>
+        </w:rPr>
+        <w:t xml:space="preserve"> Get</w:t>
       </w:r>
       <w:r>
         <w:rPr>
@@ -1008,6 +1111,7 @@
           <w:color w:val="C00000"/>
         </w:rPr>
       </w:pPr>
+      <w:proofErr w:type="gramStart"/>
       <w:r>
         <w:rPr>
           <w:color w:val="C00000"/>
@@ -1024,7 +1128,14 @@
         <w:rPr>
           <w:color w:val="C00000"/>
         </w:rPr>
-        <w:t xml:space="preserve">(filename, nevents, </w:t>
+        <w:t>(</w:t>
+      </w:r>
+      <w:proofErr w:type="gramEnd"/>
+      <w:r>
+        <w:rPr>
+          <w:color w:val="C00000"/>
+        </w:rPr>
+        <w:t xml:space="preserve">filename, nevents, </w:t>
       </w:r>
       <w:r>
         <w:rPr>
@@ -1072,7 +1183,15 @@
         </w:numPr>
       </w:pPr>
       <w:r>
-        <w:t>Filename is the input file name without the .root suffix and without the path, e.g. “bbhodo_307_1000</w:t>
+        <w:t xml:space="preserve">Filename is the input file name without </w:t>
+      </w:r>
+      <w:proofErr w:type="gramStart"/>
+      <w:r>
+        <w:t>the .root</w:t>
+      </w:r>
+      <w:proofErr w:type="gramEnd"/>
+      <w:r>
+        <w:t xml:space="preserve"> suffix and without the path, e.g. “bbhodo_307_1000</w:t>
       </w:r>
       <w:r>
         <w:t>.</w:t>
@@ -1288,7 +1407,15 @@
         </w:numPr>
       </w:pPr>
       <w:r>
-        <w:t>If the fit is having troubles, the TOTStatCut parameter on line 217 is a good starting point to change. It defines how many bins in the y-slice are required for the slice to be included in the fit. Beyond that, if there are still difficulties, the fit starting parameters and range can be modified in the lines subsequent to this.</w:t>
+        <w:t xml:space="preserve">If the fit is having troubles, the TOTStatCut parameter on line 217 is a good starting point to change. It defines how many bins in the y-slice are required for the slice to be included in the fit. Beyond that, if there are still difficulties, the fit starting parameters and range can be modified in the lines </w:t>
+      </w:r>
+      <w:proofErr w:type="gramStart"/>
+      <w:r>
+        <w:t>subsequent to</w:t>
+      </w:r>
+      <w:proofErr w:type="gramEnd"/>
+      <w:r>
+        <w:t xml:space="preserve"> this.</w:t>
       </w:r>
     </w:p>
     <w:p>
@@ -1358,7 +1485,15 @@
         <w:t>TOT</w:t>
       </w:r>
       <w:r>
-        <w:t>Fits_inputfilename.root. Open the file in root and look through the histograms with a TBrowser.</w:t>
+        <w:t>Fits_</w:t>
+      </w:r>
+      <w:proofErr w:type="gramStart"/>
+      <w:r>
+        <w:t>inputfilename.root</w:t>
+      </w:r>
+      <w:proofErr w:type="gramEnd"/>
+      <w:r>
+        <w:t>. Open the file in root and look through the histograms with a TBrowser.</w:t>
       </w:r>
     </w:p>
     <w:p>
@@ -1393,7 +1528,7 @@
         <w:rPr>
           <w:color w:val="C00000"/>
         </w:rPr>
-        <w:t>root -l</w:t>
+        <w:t>analyzer</w:t>
       </w:r>
     </w:p>
     <w:p>
@@ -1407,11 +1542,19 @@
           <w:color w:val="C00000"/>
         </w:rPr>
       </w:pPr>
-      <w:r>
-        <w:rPr>
-          <w:color w:val="C00000"/>
-        </w:rPr>
-        <w:t xml:space="preserve">.L </w:t>
+      <w:proofErr w:type="gramStart"/>
+      <w:r>
+        <w:rPr>
+          <w:color w:val="C00000"/>
+        </w:rPr>
+        <w:t>.L</w:t>
+      </w:r>
+      <w:proofErr w:type="gramEnd"/>
+      <w:r>
+        <w:rPr>
+          <w:color w:val="C00000"/>
+        </w:rPr>
+        <w:t xml:space="preserve"> </w:t>
       </w:r>
       <w:r>
         <w:rPr>
@@ -1437,6 +1580,7 @@
           <w:color w:val="C00000"/>
         </w:rPr>
       </w:pPr>
+      <w:proofErr w:type="gramStart"/>
       <w:r>
         <w:rPr>
           <w:color w:val="C00000"/>
@@ -1447,7 +1591,14 @@
         <w:rPr>
           <w:color w:val="C00000"/>
         </w:rPr>
-        <w:t>(filename, nevents,</w:t>
+        <w:t>(</w:t>
+      </w:r>
+      <w:proofErr w:type="gramEnd"/>
+      <w:r>
+        <w:rPr>
+          <w:color w:val="C00000"/>
+        </w:rPr>
+        <w:t>filename, nevents,</w:t>
       </w:r>
       <w:r>
         <w:rPr>
@@ -1471,7 +1622,15 @@
         </w:numPr>
       </w:pPr>
       <w:r>
-        <w:t>Filename is the input file name without the .root suffix and without the path, e.g. “bbhodo_307_1000.”</w:t>
+        <w:t xml:space="preserve">Filename is the input file name without </w:t>
+      </w:r>
+      <w:proofErr w:type="gramStart"/>
+      <w:r>
+        <w:t>the .root</w:t>
+      </w:r>
+      <w:proofErr w:type="gramEnd"/>
+      <w:r>
+        <w:t xml:space="preserve"> suffix and without the path, e.g. “bbhodo_307_1000.”</w:t>
       </w:r>
     </w:p>
     <w:p>
@@ -1603,8 +1762,13 @@
         <w:t>TOT for each PMT. Fits a</w:t>
       </w:r>
       <w:r>
-        <w:t xml:space="preserve"> straight line</w:t>
-      </w:r>
+        <w:t xml:space="preserve"> </w:t>
+      </w:r>
+      <w:proofErr w:type="gramStart"/>
+      <w:r>
+        <w:t>straight line</w:t>
+      </w:r>
+      <w:proofErr w:type="gramEnd"/>
       <w:r>
         <w:t xml:space="preserve"> function to calibrate the </w:t>
       </w:r>
@@ -1699,7 +1863,15 @@
         </w:numPr>
       </w:pPr>
       <w:r>
-        <w:t>If the fit is having troubles, the StatCut parameter on line 225 is a good starting point to change. It defines how many bins in the y-slice are required for the slice to be included in the fit. Beyond that, if there are still difficulties, the fit starting parameters and range can be modified in the lines subsequent to this.</w:t>
+        <w:t xml:space="preserve">If the fit is having troubles, the StatCut parameter on line 225 is a good starting point to change. It defines how many bins in the y-slice are required for the slice to be included in the fit. Beyond that, if there are still difficulties, the fit starting parameters and range can be modified in the lines </w:t>
+      </w:r>
+      <w:proofErr w:type="gramStart"/>
+      <w:r>
+        <w:t>subsequent to</w:t>
+      </w:r>
+      <w:proofErr w:type="gramEnd"/>
+      <w:r>
+        <w:t xml:space="preserve"> this.</w:t>
       </w:r>
     </w:p>
     <w:p>
@@ -1760,7 +1932,15 @@
         <w:t>LE</w:t>
       </w:r>
       <w:r>
-        <w:t>Fits_inputfilename.root. Open the file in root and look through the histograms with a TBrowser.</w:t>
+        <w:t>Fits_</w:t>
+      </w:r>
+      <w:proofErr w:type="gramStart"/>
+      <w:r>
+        <w:t>inputfilename.root</w:t>
+      </w:r>
+      <w:proofErr w:type="gramEnd"/>
+      <w:r>
+        <w:t>. Open the file in root and look through the histograms with a TBrowser.</w:t>
       </w:r>
       <w:r>
         <w:t xml:space="preserve"> If ADC good hit cuts were demanded, the ADC raw histograms will also be recorded.</w:t>
@@ -1798,7 +1978,7 @@
         <w:rPr>
           <w:color w:val="C00000"/>
         </w:rPr>
-        <w:t>root -l</w:t>
+        <w:t>analyzer</w:t>
       </w:r>
     </w:p>
     <w:p>
@@ -1812,11 +1992,19 @@
           <w:color w:val="C00000"/>
         </w:rPr>
       </w:pPr>
-      <w:r>
-        <w:rPr>
-          <w:color w:val="C00000"/>
-        </w:rPr>
-        <w:t xml:space="preserve">.L </w:t>
+      <w:proofErr w:type="gramStart"/>
+      <w:r>
+        <w:rPr>
+          <w:color w:val="C00000"/>
+        </w:rPr>
+        <w:t>.L</w:t>
+      </w:r>
+      <w:proofErr w:type="gramEnd"/>
+      <w:r>
+        <w:rPr>
+          <w:color w:val="C00000"/>
+        </w:rPr>
+        <w:t xml:space="preserve"> </w:t>
       </w:r>
       <w:r>
         <w:rPr>
@@ -1848,6 +2036,7 @@
           <w:color w:val="C00000"/>
         </w:rPr>
       </w:pPr>
+      <w:proofErr w:type="gramStart"/>
       <w:r>
         <w:rPr>
           <w:color w:val="C00000"/>
@@ -1864,7 +2053,14 @@
         <w:rPr>
           <w:color w:val="C00000"/>
         </w:rPr>
-        <w:t>(filename, nevents,</w:t>
+        <w:t>(</w:t>
+      </w:r>
+      <w:proofErr w:type="gramEnd"/>
+      <w:r>
+        <w:rPr>
+          <w:color w:val="C00000"/>
+        </w:rPr>
+        <w:t>filename, nevents,</w:t>
       </w:r>
       <w:r>
         <w:rPr>
@@ -1894,7 +2090,15 @@
         </w:numPr>
       </w:pPr>
       <w:r>
-        <w:t>Filename is the input file name without the .root suffix and without the path, e.g. “bbhodo_307_1000.”</w:t>
+        <w:t xml:space="preserve">Filename is the input file name without </w:t>
+      </w:r>
+      <w:proofErr w:type="gramStart"/>
+      <w:r>
+        <w:t>the .root</w:t>
+      </w:r>
+      <w:proofErr w:type="gramEnd"/>
+      <w:r>
+        <w:t xml:space="preserve"> suffix and without the path, e.g. “bbhodo_307_1000.”</w:t>
       </w:r>
     </w:p>
     <w:p>

</xml_diff>